<commit_message>
commit social media app docx changes from last branch
</commit_message>
<xml_diff>
--- a/Social Media App.docx
+++ b/Social Media App.docx
@@ -1815,20 +1815,20 @@
         </w:rPr>
         <w:t xml:space="preserve"> (Integer)</w:t>
       </w:r>
+    </w:p>
+    <w:p>
+      <w:pPr>
+        <w:bidi w:val="0"/>
+        <w:ind w:left="360"/>
+        <w:rPr>
+          <w:rFonts w:cs="Guttman Aharoni"/>
+          <w:sz w:val="44"/>
+          <w:szCs w:val="44"/>
+        </w:rPr>
+      </w:pPr>
       <w:bookmarkStart w:id="0" w:name="_GoBack"/>
-      <w:bookmarkEnd w:id="0"/>
-    </w:p>
-    <w:p>
-      <w:pPr>
-        <w:bidi w:val="0"/>
-        <w:ind w:left="360"/>
-        <w:rPr>
-          <w:rFonts w:cs="Guttman Aharoni"/>
-          <w:sz w:val="44"/>
-          <w:szCs w:val="44"/>
-        </w:rPr>
-      </w:pPr>
-    </w:p>
+    </w:p>
+    <w:bookmarkEnd w:id="0"/>
     <w:p>
       <w:pPr>
         <w:bidi w:val="0"/>
@@ -2297,188 +2297,208 @@
           <w:rFonts w:cs="Guttman Aharoni"/>
           <w:b/>
           <w:bCs/>
-          <w:sz w:val="44"/>
-          <w:szCs w:val="44"/>
-          <w:u w:val="single"/>
-        </w:rPr>
-      </w:pPr>
-      <w:proofErr w:type="spellStart"/>
+          <w:sz w:val="52"/>
+          <w:szCs w:val="52"/>
+        </w:rPr>
+      </w:pPr>
       <w:r>
         <w:rPr>
           <w:rFonts w:cs="Guttman Aharoni"/>
           <w:b/>
           <w:bCs/>
-          <w:sz w:val="72"/>
-          <w:szCs w:val="72"/>
-          <w:u w:val="single"/>
+          <w:sz w:val="52"/>
+          <w:szCs w:val="52"/>
         </w:rPr>
         <w:lastRenderedPageBreak/>
-        <w:t>GraphQL</w:t>
-      </w:r>
-      <w:proofErr w:type="spellEnd"/>
-      <w:r>
-        <w:rPr>
-          <w:rFonts w:cs="Guttman Aharoni"/>
-          <w:b/>
-          <w:bCs/>
-          <w:sz w:val="44"/>
-          <w:szCs w:val="44"/>
-          <w:u w:val="single"/>
-        </w:rPr>
-        <w:t xml:space="preserve"> - </w:t>
-      </w:r>
-      <w:r>
-        <w:rPr>
-          <w:rFonts w:cs="Guttman Aharoni"/>
-          <w:b/>
-          <w:bCs/>
-          <w:sz w:val="72"/>
-          <w:szCs w:val="72"/>
-          <w:u w:val="single"/>
-        </w:rPr>
-        <w:t>Queries</w:t>
-      </w:r>
-    </w:p>
-    <w:p>
-      <w:pPr>
-        <w:pStyle w:val="a4"/>
-        <w:bidi w:val="0"/>
-        <w:rPr>
-          <w:rFonts w:cs="Guttman Aharoni"/>
-          <w:sz w:val="32"/>
-          <w:szCs w:val="32"/>
-        </w:rPr>
-      </w:pPr>
-      <w:r>
-        <w:rPr>
-          <w:rFonts w:cs="Guttman Aharoni"/>
-          <w:sz w:val="32"/>
-          <w:szCs w:val="32"/>
-        </w:rPr>
-        <w:t xml:space="preserve">The way the frontend is going to fetch data is by </w:t>
-      </w:r>
-      <w:proofErr w:type="spellStart"/>
-      <w:r>
-        <w:rPr>
-          <w:rFonts w:cs="Guttman Aharoni"/>
-          <w:sz w:val="32"/>
-          <w:szCs w:val="32"/>
-        </w:rPr>
-        <w:t>GraphQL</w:t>
-      </w:r>
-      <w:proofErr w:type="spellEnd"/>
-      <w:r>
-        <w:rPr>
-          <w:rFonts w:cs="Guttman Aharoni"/>
-          <w:sz w:val="32"/>
-          <w:szCs w:val="32"/>
-        </w:rPr>
-        <w:t xml:space="preserve"> queries.</w:t>
-      </w:r>
-      <w:r>
-        <w:rPr>
-          <w:rFonts w:cs="Guttman Aharoni"/>
-          <w:sz w:val="32"/>
-          <w:szCs w:val="32"/>
-        </w:rPr>
-        <w:t xml:space="preserve"> </w:t>
-      </w:r>
-    </w:p>
-    <w:p>
-      <w:pPr>
-        <w:pStyle w:val="a4"/>
-        <w:bidi w:val="0"/>
-        <w:rPr>
-          <w:rFonts w:cs="Guttman Aharoni"/>
-          <w:sz w:val="32"/>
-          <w:szCs w:val="32"/>
-        </w:rPr>
-      </w:pPr>
-    </w:p>
-    <w:p>
-      <w:pPr>
-        <w:pStyle w:val="a4"/>
-        <w:bidi w:val="0"/>
-        <w:rPr>
-          <w:rFonts w:cs="Guttman Aharoni"/>
-          <w:sz w:val="32"/>
-          <w:szCs w:val="32"/>
-        </w:rPr>
-      </w:pPr>
-      <w:r>
-        <w:rPr>
-          <w:rFonts w:cs="Guttman Aharoni"/>
-          <w:sz w:val="32"/>
-          <w:szCs w:val="32"/>
-        </w:rPr>
-        <w:t>Relation between data object example:</w:t>
-      </w:r>
-    </w:p>
-    <w:p>
-      <w:pPr>
-        <w:pStyle w:val="a4"/>
-        <w:bidi w:val="0"/>
-        <w:rPr>
-          <w:rFonts w:cs="Guttman Aharoni"/>
-          <w:sz w:val="32"/>
-          <w:szCs w:val="32"/>
-        </w:rPr>
-      </w:pPr>
-      <w:r>
-        <w:rPr>
-          <w:rFonts w:cs="Guttman Aharoni"/>
-          <w:sz w:val="32"/>
-          <w:szCs w:val="32"/>
-        </w:rPr>
-        <w:pict>
-          <v:shapetype id="_x0000_t75" coordsize="21600,21600" o:spt="75" o:preferrelative="t" path="m@4@5l@4@11@9@11@9@5xe" filled="f" stroked="f">
-            <v:stroke joinstyle="miter"/>
-            <v:formulas>
-              <v:f eqn="if lineDrawn pixelLineWidth 0"/>
-              <v:f eqn="sum @0 1 0"/>
-              <v:f eqn="sum 0 0 @1"/>
-              <v:f eqn="prod @2 1 2"/>
-              <v:f eqn="prod @3 21600 pixelWidth"/>
-              <v:f eqn="prod @3 21600 pixelHeight"/>
-              <v:f eqn="sum @0 0 1"/>
-              <v:f eqn="prod @6 1 2"/>
-              <v:f eqn="prod @7 21600 pixelWidth"/>
-              <v:f eqn="sum @8 21600 0"/>
-              <v:f eqn="prod @7 21600 pixelHeight"/>
-              <v:f eqn="sum @10 21600 0"/>
-            </v:formulas>
-            <v:path o:extrusionok="f" gradientshapeok="t" o:connecttype="rect"/>
-            <o:lock v:ext="edit" aspectratio="t"/>
-          </v:shapetype>
-          <v:shape id="_x0000_i1025" type="#_x0000_t75" style="width:415.25pt;height:263.35pt">
-            <v:imagedata r:id="rId10" o:title="relation"/>
-          </v:shape>
-        </w:pict>
-      </w:r>
-    </w:p>
-    <w:p>
-      <w:pPr>
-        <w:pStyle w:val="a4"/>
-        <w:bidi w:val="0"/>
-        <w:rPr>
-          <w:rFonts w:cs="Guttman Aharoni"/>
-          <w:b/>
-          <w:bCs/>
-          <w:sz w:val="44"/>
-          <w:szCs w:val="44"/>
-          <w:u w:val="single"/>
-        </w:rPr>
-      </w:pPr>
-      <w:r>
-        <w:rPr>
-          <w:rFonts w:cs="Guttman Aharoni"/>
-          <w:b/>
-          <w:bCs/>
-          <w:sz w:val="44"/>
-          <w:szCs w:val="44"/>
-          <w:u w:val="single"/>
-        </w:rPr>
-        <w:t xml:space="preserve"> </w:t>
+        <w:t>Navigation &amp; Routs</w:t>
+      </w:r>
+    </w:p>
+    <w:p>
+      <w:pPr>
+        <w:pStyle w:val="a4"/>
+        <w:bidi w:val="0"/>
+        <w:jc w:val="both"/>
+        <w:rPr>
+          <w:rFonts w:cs="Guttman Aharoni"/>
+          <w:sz w:val="36"/>
+          <w:szCs w:val="36"/>
+        </w:rPr>
+      </w:pPr>
+      <w:r>
+        <w:rPr>
+          <w:rFonts w:cs="Guttman Aharoni"/>
+          <w:sz w:val="36"/>
+          <w:szCs w:val="36"/>
+        </w:rPr>
+        <w:t xml:space="preserve">Each page in the app have a unique route </w:t>
+      </w:r>
+      <w:r>
+        <w:rPr>
+          <w:rFonts w:cs="Guttman Aharoni"/>
+          <w:sz w:val="36"/>
+          <w:szCs w:val="36"/>
+        </w:rPr>
+        <w:t xml:space="preserve">to identify itself along with parameters (like </w:t>
+      </w:r>
+      <w:r>
+        <w:rPr>
+          <w:rFonts w:cs="Guttman Aharoni"/>
+          <w:sz w:val="36"/>
+          <w:szCs w:val="36"/>
+        </w:rPr>
+        <w:t>/users/_id)</w:t>
+      </w:r>
+      <w:r>
+        <w:rPr>
+          <w:rFonts w:cs="Guttman Aharoni"/>
+          <w:sz w:val="36"/>
+          <w:szCs w:val="36"/>
+        </w:rPr>
+        <w:t>.</w:t>
+      </w:r>
+    </w:p>
+    <w:p>
+      <w:pPr>
+        <w:pStyle w:val="a4"/>
+        <w:bidi w:val="0"/>
+        <w:jc w:val="both"/>
+        <w:rPr>
+          <w:rFonts w:cs="Guttman Aharoni"/>
+          <w:sz w:val="36"/>
+          <w:szCs w:val="36"/>
+        </w:rPr>
+      </w:pPr>
+    </w:p>
+    <w:p>
+      <w:pPr>
+        <w:pStyle w:val="a4"/>
+        <w:bidi w:val="0"/>
+        <w:jc w:val="both"/>
+        <w:rPr>
+          <w:rFonts w:cs="Guttman Aharoni"/>
+          <w:sz w:val="36"/>
+          <w:szCs w:val="36"/>
+        </w:rPr>
+      </w:pPr>
+      <w:proofErr w:type="gramStart"/>
+      <w:r>
+        <w:rPr>
+          <w:rFonts w:cs="Guttman Aharoni"/>
+          <w:sz w:val="36"/>
+          <w:szCs w:val="36"/>
+        </w:rPr>
+        <w:t>The Navigation mechanism, like most apps, is represented by a stack</w:t>
+      </w:r>
+      <w:proofErr w:type="gramEnd"/>
+      <w:r>
+        <w:rPr>
+          <w:rFonts w:cs="Guttman Aharoni"/>
+          <w:sz w:val="36"/>
+          <w:szCs w:val="36"/>
+        </w:rPr>
+        <w:t xml:space="preserve">. The page at the top of the stack is the one represented on the screen, and all the others are "behind" it sorted </w:t>
+      </w:r>
+      <w:proofErr w:type="gramStart"/>
+      <w:r>
+        <w:rPr>
+          <w:rFonts w:cs="Guttman Aharoni"/>
+          <w:sz w:val="36"/>
+          <w:szCs w:val="36"/>
+        </w:rPr>
+        <w:t>till</w:t>
+      </w:r>
+      <w:proofErr w:type="gramEnd"/>
+      <w:r>
+        <w:rPr>
+          <w:rFonts w:cs="Guttman Aharoni"/>
+          <w:sz w:val="36"/>
+          <w:szCs w:val="36"/>
+        </w:rPr>
+        <w:t xml:space="preserve"> the </w:t>
+      </w:r>
+      <w:r>
+        <w:rPr>
+          <w:rFonts w:cs="Guttman Aharoni"/>
+          <w:sz w:val="36"/>
+          <w:szCs w:val="36"/>
+        </w:rPr>
+        <w:t xml:space="preserve">page at the bottom of the stack. </w:t>
+      </w:r>
+      <w:proofErr w:type="gramStart"/>
+      <w:r>
+        <w:rPr>
+          <w:rFonts w:cs="Guttman Aharoni"/>
+          <w:sz w:val="36"/>
+          <w:szCs w:val="36"/>
+        </w:rPr>
+        <w:t>the</w:t>
+      </w:r>
+      <w:proofErr w:type="gramEnd"/>
+      <w:r>
+        <w:rPr>
+          <w:rFonts w:cs="Guttman Aharoni"/>
+          <w:sz w:val="36"/>
+          <w:szCs w:val="36"/>
+        </w:rPr>
+        <w:t xml:space="preserve"> most basic functions for navigations are that a page can be pushed (push) to the stack and removed (pop) from it.</w:t>
+      </w:r>
+    </w:p>
+    <w:p>
+      <w:pPr>
+        <w:pStyle w:val="a4"/>
+        <w:bidi w:val="0"/>
+        <w:jc w:val="both"/>
+        <w:rPr>
+          <w:rFonts w:cs="Guttman Aharoni"/>
+          <w:sz w:val="36"/>
+          <w:szCs w:val="36"/>
+        </w:rPr>
+      </w:pPr>
+    </w:p>
+    <w:p>
+      <w:pPr>
+        <w:pStyle w:val="a4"/>
+        <w:bidi w:val="0"/>
+        <w:jc w:val="both"/>
+        <w:rPr>
+          <w:rFonts w:cs="Guttman Aharoni"/>
+          <w:sz w:val="36"/>
+          <w:szCs w:val="36"/>
+        </w:rPr>
+      </w:pPr>
+      <w:r>
+        <w:rPr>
+          <w:rFonts w:cs="Guttman Aharoni"/>
+          <w:sz w:val="36"/>
+          <w:szCs w:val="36"/>
+        </w:rPr>
+        <w:t xml:space="preserve">From Main Screen </w:t>
+      </w:r>
+      <w:proofErr w:type="gramStart"/>
+      <w:r>
+        <w:rPr>
+          <w:rFonts w:cs="Guttman Aharoni"/>
+          <w:sz w:val="36"/>
+          <w:szCs w:val="36"/>
+        </w:rPr>
+        <w:t>To</w:t>
+      </w:r>
+      <w:proofErr w:type="gramEnd"/>
+      <w:r>
+        <w:rPr>
+          <w:rFonts w:cs="Guttman Aharoni"/>
+          <w:sz w:val="36"/>
+          <w:szCs w:val="36"/>
+        </w:rPr>
+        <w:t xml:space="preserve"> Profile Screen -&gt; Push  </w:t>
+      </w:r>
+      <w:r>
+        <w:rPr>
+          <w:rFonts w:cs="Guttman Aharoni"/>
+          <w:sz w:val="36"/>
+          <w:szCs w:val="36"/>
+        </w:rPr>
+        <w:t xml:space="preserve">  </w:t>
       </w:r>
     </w:p>
     <w:p>

</xml_diff>

<commit_message>
provide autentication mechanism with the users username and passwords to log in
</commit_message>
<xml_diff>
--- a/Social Media App.docx
+++ b/Social Media App.docx
@@ -1408,24 +1408,10 @@
           <w:sz w:val="44"/>
           <w:szCs w:val="44"/>
         </w:rPr>
-        <w:t>N</w:t>
-      </w:r>
-      <w:r>
-        <w:rPr>
-          <w:rFonts w:cs="Guttman Aharoni"/>
-          <w:sz w:val="44"/>
-          <w:szCs w:val="44"/>
-        </w:rPr>
-        <w:t xml:space="preserve">ame </w:t>
-      </w:r>
-      <w:r>
-        <w:rPr>
-          <w:rFonts w:cs="Guttman Aharoni"/>
-          <w:sz w:val="44"/>
-          <w:szCs w:val="44"/>
-        </w:rPr>
-        <w:t>(String)</w:t>
-      </w:r>
+        <w:t>Password (String)</w:t>
+      </w:r>
+      <w:bookmarkStart w:id="0" w:name="_GoBack"/>
+      <w:bookmarkEnd w:id="0"/>
     </w:p>
     <w:p>
       <w:pPr>
@@ -1447,15 +1433,23 @@
           <w:sz w:val="44"/>
           <w:szCs w:val="44"/>
         </w:rPr>
-        <w:t>Handle</w:t>
-      </w:r>
-      <w:r>
-        <w:rPr>
-          <w:rFonts w:cs="Guttman Aharoni"/>
-          <w:sz w:val="44"/>
-          <w:szCs w:val="44"/>
-        </w:rPr>
-        <w:t xml:space="preserve"> (String)</w:t>
+        <w:t>N</w:t>
+      </w:r>
+      <w:r>
+        <w:rPr>
+          <w:rFonts w:cs="Guttman Aharoni"/>
+          <w:sz w:val="44"/>
+          <w:szCs w:val="44"/>
+        </w:rPr>
+        <w:t xml:space="preserve">ame </w:t>
+      </w:r>
+      <w:r>
+        <w:rPr>
+          <w:rFonts w:cs="Guttman Aharoni"/>
+          <w:sz w:val="44"/>
+          <w:szCs w:val="44"/>
+        </w:rPr>
+        <w:t>(String)</w:t>
       </w:r>
     </w:p>
     <w:p>
@@ -1478,15 +1472,15 @@
           <w:sz w:val="44"/>
           <w:szCs w:val="44"/>
         </w:rPr>
-        <w:t xml:space="preserve">Email </w:t>
-      </w:r>
-      <w:r>
-        <w:rPr>
-          <w:rFonts w:cs="Guttman Aharoni"/>
-          <w:sz w:val="44"/>
-          <w:szCs w:val="44"/>
-        </w:rPr>
-        <w:t>(String)</w:t>
+        <w:t>Handle</w:t>
+      </w:r>
+      <w:r>
+        <w:rPr>
+          <w:rFonts w:cs="Guttman Aharoni"/>
+          <w:sz w:val="44"/>
+          <w:szCs w:val="44"/>
+        </w:rPr>
+        <w:t xml:space="preserve"> (String)</w:t>
       </w:r>
     </w:p>
     <w:p>
@@ -1509,15 +1503,15 @@
           <w:sz w:val="44"/>
           <w:szCs w:val="44"/>
         </w:rPr>
-        <w:t>Bio</w:t>
-      </w:r>
-      <w:r>
-        <w:rPr>
-          <w:rFonts w:cs="Guttman Aharoni"/>
-          <w:sz w:val="44"/>
-          <w:szCs w:val="44"/>
-        </w:rPr>
-        <w:t xml:space="preserve"> (String)</w:t>
+        <w:t xml:space="preserve">Email </w:t>
+      </w:r>
+      <w:r>
+        <w:rPr>
+          <w:rFonts w:cs="Guttman Aharoni"/>
+          <w:sz w:val="44"/>
+          <w:szCs w:val="44"/>
+        </w:rPr>
+        <w:t>(String)</w:t>
       </w:r>
     </w:p>
     <w:p>
@@ -1540,23 +1534,15 @@
           <w:sz w:val="44"/>
           <w:szCs w:val="44"/>
         </w:rPr>
-        <w:t>Photo</w:t>
-      </w:r>
-      <w:r>
-        <w:rPr>
-          <w:rFonts w:cs="Guttman Aharoni"/>
-          <w:sz w:val="44"/>
-          <w:szCs w:val="44"/>
-        </w:rPr>
-        <w:t xml:space="preserve">  </w:t>
-      </w:r>
-      <w:r>
-        <w:rPr>
-          <w:rFonts w:cs="Guttman Aharoni"/>
-          <w:sz w:val="44"/>
-          <w:szCs w:val="44"/>
-        </w:rPr>
-        <w:t>(String)</w:t>
+        <w:t>Bio</w:t>
+      </w:r>
+      <w:r>
+        <w:rPr>
+          <w:rFonts w:cs="Guttman Aharoni"/>
+          <w:sz w:val="44"/>
+          <w:szCs w:val="44"/>
+        </w:rPr>
+        <w:t xml:space="preserve"> (String)</w:t>
       </w:r>
     </w:p>
     <w:p>
@@ -1573,23 +1559,29 @@
           <w:szCs w:val="44"/>
         </w:rPr>
       </w:pPr>
-      <w:proofErr w:type="spellStart"/>
-      <w:r>
-        <w:rPr>
-          <w:rFonts w:cs="Guttman Aharoni"/>
-          <w:sz w:val="44"/>
-          <w:szCs w:val="44"/>
-        </w:rPr>
-        <w:t>HeaderPhoto</w:t>
-      </w:r>
-      <w:proofErr w:type="spellEnd"/>
-      <w:r>
-        <w:rPr>
-          <w:rFonts w:cs="Guttman Aharoni"/>
-          <w:sz w:val="44"/>
-          <w:szCs w:val="44"/>
-        </w:rPr>
-        <w:t xml:space="preserve"> (String)</w:t>
+      <w:r>
+        <w:rPr>
+          <w:rFonts w:cs="Guttman Aharoni"/>
+          <w:sz w:val="44"/>
+          <w:szCs w:val="44"/>
+        </w:rPr>
+        <w:t>Photo</w:t>
+      </w:r>
+      <w:r>
+        <w:rPr>
+          <w:rFonts w:cs="Guttman Aharoni"/>
+          <w:sz w:val="44"/>
+          <w:szCs w:val="44"/>
+        </w:rPr>
+        <w:t xml:space="preserve">  </w:t>
+      </w:r>
+      <w:r>
+        <w:rPr>
+          <w:rFonts w:cs="Guttman Aharoni"/>
+          <w:sz w:val="44"/>
+          <w:szCs w:val="44"/>
+        </w:rPr>
+        <w:t>(String)</w:t>
       </w:r>
     </w:p>
     <w:p>
@@ -1606,45 +1598,23 @@
           <w:szCs w:val="44"/>
         </w:rPr>
       </w:pPr>
-      <w:r>
-        <w:rPr>
-          <w:rFonts w:cs="Guttman Aharoni"/>
-          <w:sz w:val="44"/>
-          <w:szCs w:val="44"/>
-        </w:rPr>
-        <w:t>Followers</w:t>
-      </w:r>
-      <w:r>
-        <w:rPr>
-          <w:rFonts w:cs="Guttman Aharoni"/>
-          <w:sz w:val="44"/>
-          <w:szCs w:val="44"/>
-        </w:rPr>
-        <w:t xml:space="preserve"> (</w:t>
-      </w:r>
-      <w:r>
-        <w:rPr>
-          <w:rFonts w:cs="Guttman Aharoni"/>
-          <w:sz w:val="44"/>
-          <w:szCs w:val="44"/>
-        </w:rPr>
-        <w:t xml:space="preserve">List&lt;Integer&gt; </w:t>
-      </w:r>
-      <w:r>
-        <w:rPr>
-          <w:rFonts w:cs="Guttman Aharoni"/>
-          <w:sz w:val="44"/>
-          <w:szCs w:val="44"/>
-        </w:rPr>
-        <w:t>user id's</w:t>
-      </w:r>
-      <w:r>
-        <w:rPr>
-          <w:rFonts w:cs="Guttman Aharoni"/>
-          <w:sz w:val="44"/>
-          <w:szCs w:val="44"/>
-        </w:rPr>
-        <w:t>)</w:t>
+      <w:proofErr w:type="spellStart"/>
+      <w:r>
+        <w:rPr>
+          <w:rFonts w:cs="Guttman Aharoni"/>
+          <w:sz w:val="44"/>
+          <w:szCs w:val="44"/>
+        </w:rPr>
+        <w:t>HeaderPhoto</w:t>
+      </w:r>
+      <w:proofErr w:type="spellEnd"/>
+      <w:r>
+        <w:rPr>
+          <w:rFonts w:cs="Guttman Aharoni"/>
+          <w:sz w:val="44"/>
+          <w:szCs w:val="44"/>
+        </w:rPr>
+        <w:t xml:space="preserve"> (String)</w:t>
       </w:r>
     </w:p>
     <w:p>
@@ -1667,7 +1637,7 @@
           <w:sz w:val="44"/>
           <w:szCs w:val="44"/>
         </w:rPr>
-        <w:t>Posts</w:t>
+        <w:t>Followers</w:t>
       </w:r>
       <w:r>
         <w:rPr>
@@ -1683,7 +1653,23 @@
           <w:sz w:val="44"/>
           <w:szCs w:val="44"/>
         </w:rPr>
-        <w:t>List&lt;Integer&gt; post id's)</w:t>
+        <w:t xml:space="preserve">List&lt;Integer&gt; </w:t>
+      </w:r>
+      <w:r>
+        <w:rPr>
+          <w:rFonts w:cs="Guttman Aharoni"/>
+          <w:sz w:val="44"/>
+          <w:szCs w:val="44"/>
+        </w:rPr>
+        <w:t>user id's</w:t>
+      </w:r>
+      <w:r>
+        <w:rPr>
+          <w:rFonts w:cs="Guttman Aharoni"/>
+          <w:sz w:val="44"/>
+          <w:szCs w:val="44"/>
+        </w:rPr>
+        <w:t>)</w:t>
       </w:r>
     </w:p>
     <w:p>
@@ -1706,15 +1692,23 @@
           <w:sz w:val="44"/>
           <w:szCs w:val="44"/>
         </w:rPr>
-        <w:t xml:space="preserve">Following </w:t>
-      </w:r>
-      <w:r>
-        <w:rPr>
-          <w:rFonts w:cs="Guttman Aharoni"/>
-          <w:sz w:val="44"/>
-          <w:szCs w:val="44"/>
-        </w:rPr>
-        <w:t>(List&lt;Integer&gt; user id's)</w:t>
+        <w:t>Posts</w:t>
+      </w:r>
+      <w:r>
+        <w:rPr>
+          <w:rFonts w:cs="Guttman Aharoni"/>
+          <w:sz w:val="44"/>
+          <w:szCs w:val="44"/>
+        </w:rPr>
+        <w:t xml:space="preserve"> (</w:t>
+      </w:r>
+      <w:r>
+        <w:rPr>
+          <w:rFonts w:cs="Guttman Aharoni"/>
+          <w:sz w:val="44"/>
+          <w:szCs w:val="44"/>
+        </w:rPr>
+        <w:t>List&lt;Integer&gt; post id's)</w:t>
       </w:r>
     </w:p>
     <w:p>
@@ -1731,23 +1725,21 @@
           <w:szCs w:val="44"/>
         </w:rPr>
       </w:pPr>
-      <w:proofErr w:type="spellStart"/>
-      <w:r>
-        <w:rPr>
-          <w:rFonts w:cs="Guttman Aharoni"/>
-          <w:sz w:val="44"/>
-          <w:szCs w:val="44"/>
-        </w:rPr>
-        <w:t>JoinDate</w:t>
-      </w:r>
-      <w:proofErr w:type="spellEnd"/>
-      <w:r>
-        <w:rPr>
-          <w:rFonts w:cs="Guttman Aharoni"/>
-          <w:sz w:val="44"/>
-          <w:szCs w:val="44"/>
-        </w:rPr>
-        <w:t xml:space="preserve"> ( String )</w:t>
+      <w:r>
+        <w:rPr>
+          <w:rFonts w:cs="Guttman Aharoni"/>
+          <w:sz w:val="44"/>
+          <w:szCs w:val="44"/>
+        </w:rPr>
+        <w:t xml:space="preserve">Following </w:t>
+      </w:r>
+      <w:r>
+        <w:rPr>
+          <w:rFonts w:cs="Guttman Aharoni"/>
+          <w:sz w:val="44"/>
+          <w:szCs w:val="44"/>
+        </w:rPr>
+        <w:t>(List&lt;Integer&gt; user id's)</w:t>
       </w:r>
     </w:p>
     <w:p>
@@ -1771,7 +1763,7 @@
           <w:sz w:val="44"/>
           <w:szCs w:val="44"/>
         </w:rPr>
-        <w:t>FollowersCount</w:t>
+        <w:t>JoinDate</w:t>
       </w:r>
       <w:proofErr w:type="spellEnd"/>
       <w:r>
@@ -1780,7 +1772,7 @@
           <w:sz w:val="44"/>
           <w:szCs w:val="44"/>
         </w:rPr>
-        <w:t xml:space="preserve"> (Integer)</w:t>
+        <w:t xml:space="preserve"> ( String )</w:t>
       </w:r>
     </w:p>
     <w:p>
@@ -1804,6 +1796,39 @@
           <w:sz w:val="44"/>
           <w:szCs w:val="44"/>
         </w:rPr>
+        <w:t>FollowersCount</w:t>
+      </w:r>
+      <w:proofErr w:type="spellEnd"/>
+      <w:r>
+        <w:rPr>
+          <w:rFonts w:cs="Guttman Aharoni"/>
+          <w:sz w:val="44"/>
+          <w:szCs w:val="44"/>
+        </w:rPr>
+        <w:t xml:space="preserve"> (Integer)</w:t>
+      </w:r>
+    </w:p>
+    <w:p>
+      <w:pPr>
+        <w:pStyle w:val="a4"/>
+        <w:numPr>
+          <w:ilvl w:val="0"/>
+          <w:numId w:val="2"/>
+        </w:numPr>
+        <w:bidi w:val="0"/>
+        <w:rPr>
+          <w:rFonts w:cs="Guttman Aharoni"/>
+          <w:sz w:val="44"/>
+          <w:szCs w:val="44"/>
+        </w:rPr>
+      </w:pPr>
+      <w:proofErr w:type="spellStart"/>
+      <w:r>
+        <w:rPr>
+          <w:rFonts w:cs="Guttman Aharoni"/>
+          <w:sz w:val="44"/>
+          <w:szCs w:val="44"/>
+        </w:rPr>
         <w:t>FollowingCounbt</w:t>
       </w:r>
       <w:proofErr w:type="spellEnd"/>
@@ -1826,9 +1851,7 @@
           <w:szCs w:val="44"/>
         </w:rPr>
       </w:pPr>
-      <w:bookmarkStart w:id="0" w:name="_GoBack"/>
-    </w:p>
-    <w:bookmarkEnd w:id="0"/>
+    </w:p>
     <w:p>
       <w:pPr>
         <w:bidi w:val="0"/>

</xml_diff>

<commit_message>
add API Endpoints to docx
</commit_message>
<xml_diff>
--- a/Social Media App.docx
+++ b/Social Media App.docx
@@ -1410,8 +1410,6 @@
         </w:rPr>
         <w:t>Password (String)</w:t>
       </w:r>
-      <w:bookmarkStart w:id="0" w:name="_GoBack"/>
-      <w:bookmarkEnd w:id="0"/>
     </w:p>
     <w:p>
       <w:pPr>
@@ -2495,7 +2493,7 @@
           <w:sz w:val="36"/>
           <w:szCs w:val="36"/>
         </w:rPr>
-        <w:t xml:space="preserve">From Main Screen </w:t>
+        <w:t xml:space="preserve">From main screen </w:t>
       </w:r>
       <w:proofErr w:type="gramStart"/>
       <w:r>
@@ -2513,7 +2511,7 @@
           <w:sz w:val="36"/>
           <w:szCs w:val="36"/>
         </w:rPr>
-        <w:t xml:space="preserve"> Profile Screen -&gt; Push  </w:t>
+        <w:t xml:space="preserve"> profile s</w:t>
       </w:r>
       <w:r>
         <w:rPr>
@@ -2521,33 +2519,147 @@
           <w:sz w:val="36"/>
           <w:szCs w:val="36"/>
         </w:rPr>
-        <w:t xml:space="preserve">  </w:t>
-      </w:r>
-    </w:p>
-    <w:p>
-      <w:pPr>
-        <w:bidi w:val="0"/>
-        <w:rPr>
-          <w:rFonts w:cs="Guttman Aharoni"/>
-          <w:sz w:val="44"/>
-          <w:szCs w:val="44"/>
-        </w:rPr>
-      </w:pPr>
-      <w:r>
-        <w:rPr>
-          <w:rFonts w:cs="Guttman Aharoni"/>
-          <w:sz w:val="44"/>
-          <w:szCs w:val="44"/>
+        <w:t xml:space="preserve">creen -&gt; Push  </w:t>
+      </w:r>
+      <w:r>
+        <w:rPr>
+          <w:rFonts w:cs="Guttman Aharoni"/>
+          <w:sz w:val="36"/>
+          <w:szCs w:val="36"/>
         </w:rPr>
         <w:t xml:space="preserve"> </w:t>
       </w:r>
-      <w:r>
-        <w:rPr>
-          <w:rFonts w:cs="Guttman Aharoni"/>
-          <w:sz w:val="44"/>
-          <w:szCs w:val="44"/>
+    </w:p>
+    <w:p>
+      <w:pPr>
+        <w:pStyle w:val="a4"/>
+        <w:bidi w:val="0"/>
+        <w:jc w:val="both"/>
+        <w:rPr>
+          <w:rFonts w:cs="Guttman Aharoni"/>
+          <w:sz w:val="36"/>
+          <w:szCs w:val="36"/>
+        </w:rPr>
+      </w:pPr>
+      <w:r>
+        <w:rPr>
+          <w:rFonts w:cs="Guttman Aharoni"/>
+          <w:sz w:val="36"/>
+          <w:szCs w:val="36"/>
+        </w:rPr>
+        <w:t xml:space="preserve">From profile screen </w:t>
+      </w:r>
+      <w:proofErr w:type="gramStart"/>
+      <w:r>
+        <w:rPr>
+          <w:rFonts w:cs="Guttman Aharoni"/>
+          <w:sz w:val="36"/>
+          <w:szCs w:val="36"/>
+        </w:rPr>
+        <w:t>To</w:t>
+      </w:r>
+      <w:proofErr w:type="gramEnd"/>
+      <w:r>
+        <w:rPr>
+          <w:rFonts w:cs="Guttman Aharoni"/>
+          <w:sz w:val="36"/>
+          <w:szCs w:val="36"/>
+        </w:rPr>
+        <w:t xml:space="preserve"> main screen -&gt; Pop</w:t>
+      </w:r>
+    </w:p>
+    <w:p>
+      <w:pPr>
+        <w:pStyle w:val="a4"/>
+        <w:bidi w:val="0"/>
+        <w:jc w:val="both"/>
+        <w:rPr>
+          <w:rFonts w:cs="Guttman Aharoni"/>
+          <w:sz w:val="36"/>
+          <w:szCs w:val="36"/>
+        </w:rPr>
+      </w:pPr>
+      <w:r>
+        <w:rPr>
+          <w:rFonts w:cs="Guttman Aharoni"/>
+          <w:sz w:val="36"/>
+          <w:szCs w:val="36"/>
+        </w:rPr>
+        <w:t xml:space="preserve">From main screen </w:t>
+      </w:r>
+      <w:proofErr w:type="gramStart"/>
+      <w:r>
+        <w:rPr>
+          <w:rFonts w:cs="Guttman Aharoni"/>
+          <w:sz w:val="36"/>
+          <w:szCs w:val="36"/>
+        </w:rPr>
+        <w:t>To</w:t>
+      </w:r>
+      <w:proofErr w:type="gramEnd"/>
+      <w:r>
+        <w:rPr>
+          <w:rFonts w:cs="Guttman Aharoni"/>
+          <w:sz w:val="36"/>
+          <w:szCs w:val="36"/>
         </w:rPr>
         <w:t xml:space="preserve"> </w:t>
+      </w:r>
+      <w:proofErr w:type="spellStart"/>
+      <w:r>
+        <w:rPr>
+          <w:rFonts w:cs="Guttman Aharoni"/>
+          <w:sz w:val="36"/>
+          <w:szCs w:val="36"/>
+        </w:rPr>
+        <w:t>logIn</w:t>
+      </w:r>
+      <w:proofErr w:type="spellEnd"/>
+      <w:r>
+        <w:rPr>
+          <w:rFonts w:cs="Guttman Aharoni"/>
+          <w:sz w:val="36"/>
+          <w:szCs w:val="36"/>
+        </w:rPr>
+        <w:t xml:space="preserve"> screen -&gt; replace</w:t>
+      </w:r>
+    </w:p>
+    <w:p>
+      <w:pPr>
+        <w:pStyle w:val="a4"/>
+        <w:bidi w:val="0"/>
+        <w:jc w:val="both"/>
+        <w:rPr>
+          <w:rFonts w:cs="Guttman Aharoni"/>
+          <w:sz w:val="36"/>
+          <w:szCs w:val="36"/>
+        </w:rPr>
+      </w:pPr>
+      <w:r>
+        <w:rPr>
+          <w:rFonts w:cs="Guttman Aharoni"/>
+          <w:sz w:val="36"/>
+          <w:szCs w:val="36"/>
+        </w:rPr>
+        <w:t xml:space="preserve">From login screen </w:t>
+      </w:r>
+      <w:proofErr w:type="gramStart"/>
+      <w:r>
+        <w:rPr>
+          <w:rFonts w:cs="Guttman Aharoni"/>
+          <w:sz w:val="36"/>
+          <w:szCs w:val="36"/>
+        </w:rPr>
+        <w:t>To</w:t>
+      </w:r>
+      <w:proofErr w:type="gramEnd"/>
+      <w:r>
+        <w:rPr>
+          <w:rFonts w:cs="Guttman Aharoni"/>
+          <w:sz w:val="36"/>
+          <w:szCs w:val="36"/>
+        </w:rPr>
+        <w:t xml:space="preserve"> main screen -&gt; replace</w:t>
       </w:r>
     </w:p>
     <w:p>
@@ -2614,7 +2726,425 @@
           <w:sz w:val="40"/>
           <w:szCs w:val="40"/>
           <w:u w:val="single"/>
-          <w:rtl/>
+        </w:rPr>
+      </w:pPr>
+    </w:p>
+    <w:p>
+      <w:pPr>
+        <w:bidi w:val="0"/>
+        <w:rPr>
+          <w:rFonts w:cs="Guttman Aharoni"/>
+          <w:i/>
+          <w:iCs/>
+          <w:sz w:val="40"/>
+          <w:szCs w:val="40"/>
+          <w:u w:val="single"/>
+        </w:rPr>
+      </w:pPr>
+    </w:p>
+    <w:p>
+      <w:pPr>
+        <w:bidi w:val="0"/>
+        <w:rPr>
+          <w:rFonts w:cs="Guttman Aharoni"/>
+          <w:i/>
+          <w:iCs/>
+          <w:sz w:val="40"/>
+          <w:szCs w:val="40"/>
+          <w:u w:val="single"/>
+        </w:rPr>
+      </w:pPr>
+    </w:p>
+    <w:p>
+      <w:pPr>
+        <w:bidi w:val="0"/>
+        <w:rPr>
+          <w:rFonts w:cs="Guttman Aharoni"/>
+          <w:i/>
+          <w:iCs/>
+          <w:sz w:val="40"/>
+          <w:szCs w:val="40"/>
+          <w:u w:val="single"/>
+        </w:rPr>
+      </w:pPr>
+    </w:p>
+    <w:p>
+      <w:pPr>
+        <w:bidi w:val="0"/>
+        <w:jc w:val="center"/>
+        <w:rPr>
+          <w:rFonts w:cs="Guttman Aharoni"/>
+          <w:i/>
+          <w:iCs/>
+          <w:sz w:val="40"/>
+          <w:szCs w:val="40"/>
+          <w:u w:val="single"/>
+        </w:rPr>
+      </w:pPr>
+      <w:r>
+        <w:rPr>
+          <w:rFonts w:cs="Guttman Aharoni"/>
+          <w:i/>
+          <w:iCs/>
+          <w:sz w:val="40"/>
+          <w:szCs w:val="40"/>
+          <w:u w:val="single"/>
+        </w:rPr>
+        <w:lastRenderedPageBreak/>
+        <w:t xml:space="preserve">API Endpoints </w:t>
+      </w:r>
+    </w:p>
+    <w:p>
+      <w:pPr>
+        <w:bidi w:val="0"/>
+        <w:rPr>
+          <w:rFonts w:cs="Guttman Aharoni"/>
+          <w:sz w:val="32"/>
+          <w:szCs w:val="32"/>
+        </w:rPr>
+      </w:pPr>
+      <w:r>
+        <w:rPr>
+          <w:rFonts w:cs="Guttman Aharoni"/>
+          <w:sz w:val="32"/>
+          <w:szCs w:val="32"/>
+        </w:rPr>
+        <w:t xml:space="preserve">In order to fetch data, we use the static functions in the </w:t>
+      </w:r>
+      <w:proofErr w:type="spellStart"/>
+      <w:proofErr w:type="gramStart"/>
+      <w:r>
+        <w:rPr>
+          <w:rFonts w:cs="Guttman Aharoni"/>
+          <w:sz w:val="32"/>
+          <w:szCs w:val="32"/>
+        </w:rPr>
+        <w:t>api</w:t>
+      </w:r>
+      <w:proofErr w:type="spellEnd"/>
+      <w:proofErr w:type="gramEnd"/>
+      <w:r>
+        <w:rPr>
+          <w:rFonts w:cs="Guttman Aharoni"/>
+          <w:sz w:val="32"/>
+          <w:szCs w:val="32"/>
+        </w:rPr>
+        <w:t xml:space="preserve"> file. </w:t>
+      </w:r>
+    </w:p>
+    <w:p>
+      <w:pPr>
+        <w:bidi w:val="0"/>
+        <w:rPr>
+          <w:rFonts w:cs="Guttman Aharoni"/>
+          <w:sz w:val="32"/>
+          <w:szCs w:val="32"/>
+        </w:rPr>
+      </w:pPr>
+      <w:r>
+        <w:rPr>
+          <w:rFonts w:cs="Guttman Aharoni"/>
+          <w:sz w:val="32"/>
+          <w:szCs w:val="32"/>
+        </w:rPr>
+        <w:t xml:space="preserve">Like: </w:t>
+      </w:r>
+    </w:p>
+    <w:p>
+      <w:pPr>
+        <w:bidi w:val="0"/>
+        <w:rPr>
+          <w:rFonts w:cs="Guttman Aharoni"/>
+          <w:sz w:val="32"/>
+          <w:szCs w:val="32"/>
+        </w:rPr>
+      </w:pPr>
+      <w:r>
+        <w:rPr>
+          <w:rFonts w:cs="Guttman Aharoni"/>
+          <w:sz w:val="32"/>
+          <w:szCs w:val="32"/>
+        </w:rPr>
+        <w:t>Dislike:</w:t>
+      </w:r>
+    </w:p>
+    <w:p>
+      <w:pPr>
+        <w:bidi w:val="0"/>
+        <w:rPr>
+          <w:rFonts w:cs="Guttman Aharoni"/>
+          <w:sz w:val="32"/>
+          <w:szCs w:val="32"/>
+        </w:rPr>
+      </w:pPr>
+      <w:r>
+        <w:rPr>
+          <w:rFonts w:cs="Guttman Aharoni"/>
+          <w:sz w:val="32"/>
+          <w:szCs w:val="32"/>
+        </w:rPr>
+        <w:t>Authenticate:</w:t>
+      </w:r>
+    </w:p>
+    <w:p>
+      <w:pPr>
+        <w:bidi w:val="0"/>
+        <w:rPr>
+          <w:rFonts w:cs="Guttman Aharoni"/>
+          <w:sz w:val="32"/>
+          <w:szCs w:val="32"/>
+        </w:rPr>
+      </w:pPr>
+      <w:proofErr w:type="spellStart"/>
+      <w:proofErr w:type="gramStart"/>
+      <w:r>
+        <w:rPr>
+          <w:rFonts w:cs="Guttman Aharoni"/>
+          <w:sz w:val="32"/>
+          <w:szCs w:val="32"/>
+        </w:rPr>
+        <w:t>fetchProfilePageWallPosts</w:t>
+      </w:r>
+      <w:proofErr w:type="spellEnd"/>
+      <w:proofErr w:type="gramEnd"/>
+      <w:r>
+        <w:rPr>
+          <w:rFonts w:cs="Guttman Aharoni"/>
+          <w:sz w:val="32"/>
+          <w:szCs w:val="32"/>
+        </w:rPr>
+        <w:t>:</w:t>
+      </w:r>
+    </w:p>
+    <w:p>
+      <w:pPr>
+        <w:bidi w:val="0"/>
+        <w:rPr>
+          <w:rFonts w:cs="Guttman Aharoni"/>
+          <w:sz w:val="32"/>
+          <w:szCs w:val="32"/>
+        </w:rPr>
+      </w:pPr>
+      <w:proofErr w:type="spellStart"/>
+      <w:proofErr w:type="gramStart"/>
+      <w:r>
+        <w:rPr>
+          <w:rFonts w:cs="Guttman Aharoni"/>
+          <w:sz w:val="32"/>
+          <w:szCs w:val="32"/>
+        </w:rPr>
+        <w:t>fetchHomeWallPosts</w:t>
+      </w:r>
+      <w:proofErr w:type="spellEnd"/>
+      <w:proofErr w:type="gramEnd"/>
+      <w:r>
+        <w:rPr>
+          <w:rFonts w:cs="Guttman Aharoni"/>
+          <w:sz w:val="32"/>
+          <w:szCs w:val="32"/>
+        </w:rPr>
+        <w:t>:</w:t>
+      </w:r>
+    </w:p>
+    <w:p>
+      <w:pPr>
+        <w:bidi w:val="0"/>
+        <w:rPr>
+          <w:rFonts w:cs="Guttman Aharoni"/>
+          <w:sz w:val="32"/>
+          <w:szCs w:val="32"/>
+        </w:rPr>
+      </w:pPr>
+      <w:proofErr w:type="spellStart"/>
+      <w:proofErr w:type="gramStart"/>
+      <w:r>
+        <w:rPr>
+          <w:rFonts w:cs="Guttman Aharoni"/>
+          <w:sz w:val="32"/>
+          <w:szCs w:val="32"/>
+        </w:rPr>
+        <w:t>fetchUser</w:t>
+      </w:r>
+      <w:proofErr w:type="spellEnd"/>
+      <w:proofErr w:type="gramEnd"/>
+      <w:r>
+        <w:rPr>
+          <w:rFonts w:cs="Guttman Aharoni"/>
+          <w:sz w:val="32"/>
+          <w:szCs w:val="32"/>
+        </w:rPr>
+        <w:t>:</w:t>
+      </w:r>
+    </w:p>
+    <w:p>
+      <w:pPr>
+        <w:bidi w:val="0"/>
+        <w:rPr>
+          <w:rFonts w:cs="Guttman Aharoni"/>
+          <w:sz w:val="32"/>
+          <w:szCs w:val="32"/>
+        </w:rPr>
+      </w:pPr>
+      <w:proofErr w:type="spellStart"/>
+      <w:proofErr w:type="gramStart"/>
+      <w:r>
+        <w:rPr>
+          <w:rFonts w:cs="Guttman Aharoni"/>
+          <w:sz w:val="32"/>
+          <w:szCs w:val="32"/>
+        </w:rPr>
+        <w:t>userImageById</w:t>
+      </w:r>
+      <w:proofErr w:type="spellEnd"/>
+      <w:proofErr w:type="gramEnd"/>
+      <w:r>
+        <w:rPr>
+          <w:rFonts w:cs="Guttman Aharoni"/>
+          <w:sz w:val="32"/>
+          <w:szCs w:val="32"/>
+        </w:rPr>
+        <w:t>:</w:t>
+      </w:r>
+    </w:p>
+    <w:p>
+      <w:pPr>
+        <w:bidi w:val="0"/>
+        <w:rPr>
+          <w:rFonts w:cs="Guttman Aharoni"/>
+          <w:sz w:val="32"/>
+          <w:szCs w:val="32"/>
+        </w:rPr>
+      </w:pPr>
+      <w:proofErr w:type="spellStart"/>
+      <w:proofErr w:type="gramStart"/>
+      <w:r>
+        <w:rPr>
+          <w:rFonts w:cs="Guttman Aharoni"/>
+          <w:sz w:val="32"/>
+          <w:szCs w:val="32"/>
+        </w:rPr>
+        <w:t>userHandleById</w:t>
+      </w:r>
+      <w:proofErr w:type="spellEnd"/>
+      <w:proofErr w:type="gramEnd"/>
+      <w:r>
+        <w:rPr>
+          <w:rFonts w:cs="Guttman Aharoni"/>
+          <w:sz w:val="32"/>
+          <w:szCs w:val="32"/>
+        </w:rPr>
+        <w:t>:</w:t>
+      </w:r>
+    </w:p>
+    <w:p>
+      <w:pPr>
+        <w:bidi w:val="0"/>
+        <w:rPr>
+          <w:rFonts w:cs="Guttman Aharoni"/>
+          <w:sz w:val="32"/>
+          <w:szCs w:val="32"/>
+        </w:rPr>
+      </w:pPr>
+      <w:proofErr w:type="spellStart"/>
+      <w:proofErr w:type="gramStart"/>
+      <w:r>
+        <w:rPr>
+          <w:rFonts w:cs="Guttman Aharoni"/>
+          <w:sz w:val="32"/>
+          <w:szCs w:val="32"/>
+        </w:rPr>
+        <w:t>userNameById</w:t>
+      </w:r>
+      <w:proofErr w:type="spellEnd"/>
+      <w:proofErr w:type="gramEnd"/>
+      <w:r>
+        <w:rPr>
+          <w:rFonts w:cs="Guttman Aharoni"/>
+          <w:sz w:val="32"/>
+          <w:szCs w:val="32"/>
+        </w:rPr>
+        <w:t>:</w:t>
+      </w:r>
+    </w:p>
+    <w:p>
+      <w:pPr>
+        <w:bidi w:val="0"/>
+        <w:rPr>
+          <w:rFonts w:cs="Guttman Aharoni"/>
+          <w:sz w:val="32"/>
+          <w:szCs w:val="32"/>
+        </w:rPr>
+      </w:pPr>
+      <w:proofErr w:type="spellStart"/>
+      <w:proofErr w:type="gramStart"/>
+      <w:r>
+        <w:rPr>
+          <w:rFonts w:cs="Guttman Aharoni"/>
+          <w:sz w:val="32"/>
+          <w:szCs w:val="32"/>
+        </w:rPr>
+        <w:t>userFollowersById</w:t>
+      </w:r>
+      <w:proofErr w:type="spellEnd"/>
+      <w:proofErr w:type="gramEnd"/>
+      <w:r>
+        <w:rPr>
+          <w:rFonts w:cs="Guttman Aharoni"/>
+          <w:sz w:val="32"/>
+          <w:szCs w:val="32"/>
+        </w:rPr>
+        <w:t>:</w:t>
+      </w:r>
+    </w:p>
+    <w:p>
+      <w:pPr>
+        <w:bidi w:val="0"/>
+        <w:rPr>
+          <w:rFonts w:cs="Guttman Aharoni"/>
+          <w:sz w:val="32"/>
+          <w:szCs w:val="32"/>
+        </w:rPr>
+      </w:pPr>
+      <w:proofErr w:type="spellStart"/>
+      <w:proofErr w:type="gramStart"/>
+      <w:r>
+        <w:rPr>
+          <w:rFonts w:cs="Guttman Aharoni"/>
+          <w:sz w:val="32"/>
+          <w:szCs w:val="32"/>
+        </w:rPr>
+        <w:t>userFollowingById</w:t>
+      </w:r>
+      <w:proofErr w:type="spellEnd"/>
+      <w:proofErr w:type="gramEnd"/>
+      <w:r>
+        <w:rPr>
+          <w:rFonts w:cs="Guttman Aharoni"/>
+          <w:sz w:val="32"/>
+          <w:szCs w:val="32"/>
+        </w:rPr>
+        <w:t>:</w:t>
+      </w:r>
+    </w:p>
+    <w:p>
+      <w:pPr>
+        <w:bidi w:val="0"/>
+        <w:rPr>
+          <w:rFonts w:cs="Guttman Aharoni"/>
+          <w:sz w:val="32"/>
+          <w:szCs w:val="32"/>
+        </w:rPr>
+      </w:pPr>
+      <w:bookmarkStart w:id="0" w:name="_GoBack"/>
+      <w:bookmarkEnd w:id="0"/>
+    </w:p>
+    <w:p>
+      <w:pPr>
+        <w:bidi w:val="0"/>
+        <w:rPr>
+          <w:rFonts w:cs="Guttman Aharoni"/>
+          <w:sz w:val="32"/>
+          <w:szCs w:val="32"/>
         </w:rPr>
       </w:pPr>
     </w:p>

</xml_diff>

<commit_message>
create 3 layers structure and add endpoints
</commit_message>
<xml_diff>
--- a/Social Media App.docx
+++ b/Social Media App.docx
@@ -1827,7 +1827,7 @@
           <w:sz w:val="44"/>
           <w:szCs w:val="44"/>
         </w:rPr>
-        <w:t>FollowingCounbt</w:t>
+        <w:t>FollowingCount</w:t>
       </w:r>
       <w:proofErr w:type="spellEnd"/>
       <w:r>
@@ -1962,7 +1962,7 @@
           <w:sz w:val="44"/>
           <w:szCs w:val="44"/>
         </w:rPr>
-        <w:t xml:space="preserve">Content </w:t>
+        <w:t>Text (String)</w:t>
       </w:r>
     </w:p>
     <w:p>
@@ -1985,15 +1985,15 @@
           <w:sz w:val="44"/>
           <w:szCs w:val="44"/>
         </w:rPr>
-        <w:t>Likes</w:t>
-      </w:r>
-      <w:r>
-        <w:rPr>
-          <w:rFonts w:cs="Guttman Aharoni"/>
-          <w:sz w:val="44"/>
-          <w:szCs w:val="44"/>
-        </w:rPr>
-        <w:t xml:space="preserve"> (List&lt;Integer&gt; user id's)</w:t>
+        <w:t xml:space="preserve">Content </w:t>
+      </w:r>
+      <w:r>
+        <w:rPr>
+          <w:rFonts w:cs="Guttman Aharoni"/>
+          <w:sz w:val="44"/>
+          <w:szCs w:val="44"/>
+        </w:rPr>
+        <w:t>(Content)</w:t>
       </w:r>
     </w:p>
     <w:p>
@@ -2016,39 +2016,15 @@
           <w:sz w:val="44"/>
           <w:szCs w:val="44"/>
         </w:rPr>
-        <w:t xml:space="preserve">Comments </w:t>
-      </w:r>
-      <w:r>
-        <w:rPr>
-          <w:rFonts w:cs="Guttman Aharoni"/>
-          <w:sz w:val="44"/>
-          <w:szCs w:val="44"/>
-        </w:rPr>
-        <w:t>(List&lt;</w:t>
-      </w:r>
-      <w:r>
-        <w:rPr>
-          <w:rFonts w:cs="Guttman Aharoni"/>
-          <w:sz w:val="44"/>
-          <w:szCs w:val="44"/>
-        </w:rPr>
-        <w:t>Comments</w:t>
-      </w:r>
-      <w:r>
-        <w:rPr>
-          <w:rFonts w:cs="Guttman Aharoni"/>
-          <w:sz w:val="44"/>
-          <w:szCs w:val="44"/>
-        </w:rPr>
-        <w:t>&gt;)</w:t>
-      </w:r>
-      <w:r>
-        <w:rPr>
-          <w:rFonts w:cs="Guttman Aharoni"/>
-          <w:sz w:val="44"/>
-          <w:szCs w:val="44"/>
-        </w:rPr>
-        <w:t xml:space="preserve"> </w:t>
+        <w:t>Likes</w:t>
+      </w:r>
+      <w:r>
+        <w:rPr>
+          <w:rFonts w:cs="Guttman Aharoni"/>
+          <w:sz w:val="44"/>
+          <w:szCs w:val="44"/>
+        </w:rPr>
+        <w:t xml:space="preserve"> (List&lt;Integer&gt; user id's)</w:t>
       </w:r>
     </w:p>
     <w:p>
@@ -2065,59 +2041,45 @@
           <w:szCs w:val="44"/>
         </w:rPr>
       </w:pPr>
-      <w:proofErr w:type="spellStart"/>
-      <w:r>
-        <w:rPr>
-          <w:rFonts w:cs="Guttman Aharoni"/>
-          <w:sz w:val="44"/>
-          <w:szCs w:val="44"/>
-        </w:rPr>
-        <w:t>UploadTime</w:t>
-      </w:r>
-      <w:proofErr w:type="spellEnd"/>
-      <w:r>
-        <w:rPr>
-          <w:rFonts w:cs="Guttman Aharoni"/>
-          <w:sz w:val="44"/>
-          <w:szCs w:val="44"/>
-        </w:rPr>
-        <w:t xml:space="preserve"> (String)</w:t>
-      </w:r>
-    </w:p>
-    <w:p>
-      <w:pPr>
-        <w:bidi w:val="0"/>
-        <w:rPr>
-          <w:rFonts w:cs="Guttman Aharoni"/>
-          <w:sz w:val="44"/>
-          <w:szCs w:val="44"/>
-        </w:rPr>
-      </w:pPr>
-    </w:p>
-    <w:p>
-      <w:pPr>
-        <w:bidi w:val="0"/>
-        <w:rPr>
-          <w:rFonts w:cs="Guttman Aharoni"/>
-          <w:sz w:val="44"/>
-          <w:szCs w:val="44"/>
-        </w:rPr>
-      </w:pPr>
-      <w:r>
-        <w:rPr>
-          <w:rFonts w:cs="Guttman Aharoni"/>
-          <w:sz w:val="44"/>
-          <w:szCs w:val="44"/>
-        </w:rPr>
-        <w:t>Comment</w:t>
-      </w:r>
-      <w:r>
-        <w:rPr>
-          <w:rFonts w:cs="Guttman Aharoni"/>
-          <w:sz w:val="44"/>
-          <w:szCs w:val="44"/>
-        </w:rPr>
-        <w:t>:</w:t>
+      <w:r>
+        <w:rPr>
+          <w:rFonts w:cs="Guttman Aharoni"/>
+          <w:sz w:val="44"/>
+          <w:szCs w:val="44"/>
+        </w:rPr>
+        <w:t xml:space="preserve">Comments </w:t>
+      </w:r>
+      <w:r>
+        <w:rPr>
+          <w:rFonts w:cs="Guttman Aharoni"/>
+          <w:sz w:val="44"/>
+          <w:szCs w:val="44"/>
+        </w:rPr>
+        <w:t>(List&lt;</w:t>
+      </w:r>
+      <w:r>
+        <w:rPr>
+          <w:rFonts w:cs="Guttman Aharoni"/>
+          <w:sz w:val="44"/>
+          <w:szCs w:val="44"/>
+        </w:rPr>
+        <w:t>Comments</w:t>
+      </w:r>
+      <w:r>
+        <w:rPr>
+          <w:rFonts w:cs="Guttman Aharoni"/>
+          <w:sz w:val="44"/>
+          <w:szCs w:val="44"/>
+        </w:rPr>
+        <w:t>&gt;)</w:t>
+      </w:r>
+      <w:r>
+        <w:rPr>
+          <w:rFonts w:cs="Guttman Aharoni"/>
+          <w:sz w:val="44"/>
+          <w:szCs w:val="44"/>
+        </w:rPr>
+        <w:t xml:space="preserve"> </w:t>
       </w:r>
     </w:p>
     <w:p>
@@ -2141,7 +2103,7 @@
           <w:sz w:val="44"/>
           <w:szCs w:val="44"/>
         </w:rPr>
-        <w:t>CommentID</w:t>
+        <w:t>UploadTime</w:t>
       </w:r>
       <w:proofErr w:type="spellEnd"/>
       <w:r>
@@ -2150,7 +2112,43 @@
           <w:sz w:val="44"/>
           <w:szCs w:val="44"/>
         </w:rPr>
-        <w:t xml:space="preserve"> (Integer)</w:t>
+        <w:t xml:space="preserve"> (String)</w:t>
+      </w:r>
+    </w:p>
+    <w:p>
+      <w:pPr>
+        <w:bidi w:val="0"/>
+        <w:rPr>
+          <w:rFonts w:cs="Guttman Aharoni"/>
+          <w:sz w:val="44"/>
+          <w:szCs w:val="44"/>
+        </w:rPr>
+      </w:pPr>
+    </w:p>
+    <w:p>
+      <w:pPr>
+        <w:bidi w:val="0"/>
+        <w:rPr>
+          <w:rFonts w:cs="Guttman Aharoni"/>
+          <w:sz w:val="44"/>
+          <w:szCs w:val="44"/>
+        </w:rPr>
+      </w:pPr>
+      <w:r>
+        <w:rPr>
+          <w:rFonts w:cs="Guttman Aharoni"/>
+          <w:sz w:val="44"/>
+          <w:szCs w:val="44"/>
+        </w:rPr>
+        <w:t>Comment</w:t>
+      </w:r>
+      <w:r>
+        <w:rPr>
+          <w:rFonts w:cs="Guttman Aharoni"/>
+          <w:sz w:val="44"/>
+          <w:szCs w:val="44"/>
+        </w:rPr>
+        <w:t>:</w:t>
       </w:r>
     </w:p>
     <w:p>
@@ -2174,7 +2172,7 @@
           <w:sz w:val="44"/>
           <w:szCs w:val="44"/>
         </w:rPr>
-        <w:t>UserID</w:t>
+        <w:t>CommentID</w:t>
       </w:r>
       <w:proofErr w:type="spellEnd"/>
       <w:r>
@@ -2200,13 +2198,23 @@
           <w:szCs w:val="44"/>
         </w:rPr>
       </w:pPr>
-      <w:r>
-        <w:rPr>
-          <w:rFonts w:cs="Guttman Aharoni"/>
-          <w:sz w:val="44"/>
-          <w:szCs w:val="44"/>
-        </w:rPr>
-        <w:t>Body (String)</w:t>
+      <w:proofErr w:type="spellStart"/>
+      <w:r>
+        <w:rPr>
+          <w:rFonts w:cs="Guttman Aharoni"/>
+          <w:sz w:val="44"/>
+          <w:szCs w:val="44"/>
+        </w:rPr>
+        <w:t>UserID</w:t>
+      </w:r>
+      <w:proofErr w:type="spellEnd"/>
+      <w:r>
+        <w:rPr>
+          <w:rFonts w:cs="Guttman Aharoni"/>
+          <w:sz w:val="44"/>
+          <w:szCs w:val="44"/>
+        </w:rPr>
+        <w:t xml:space="preserve"> (Integer)</w:t>
       </w:r>
     </w:p>
     <w:p>
@@ -2223,6 +2231,29 @@
           <w:szCs w:val="44"/>
         </w:rPr>
       </w:pPr>
+      <w:r>
+        <w:rPr>
+          <w:rFonts w:cs="Guttman Aharoni"/>
+          <w:sz w:val="44"/>
+          <w:szCs w:val="44"/>
+        </w:rPr>
+        <w:t>Body (String)</w:t>
+      </w:r>
+    </w:p>
+    <w:p>
+      <w:pPr>
+        <w:pStyle w:val="a4"/>
+        <w:numPr>
+          <w:ilvl w:val="0"/>
+          <w:numId w:val="2"/>
+        </w:numPr>
+        <w:bidi w:val="0"/>
+        <w:rPr>
+          <w:rFonts w:cs="Guttman Aharoni"/>
+          <w:sz w:val="44"/>
+          <w:szCs w:val="44"/>
+        </w:rPr>
+      </w:pPr>
       <w:proofErr w:type="spellStart"/>
       <w:r>
         <w:rPr>
@@ -2233,6 +2264,60 @@
         <w:t>UploadTime</w:t>
       </w:r>
       <w:proofErr w:type="spellEnd"/>
+    </w:p>
+    <w:p>
+      <w:pPr>
+        <w:pStyle w:val="a4"/>
+        <w:bidi w:val="0"/>
+        <w:rPr>
+          <w:rFonts w:cs="Guttman Aharoni"/>
+          <w:sz w:val="44"/>
+          <w:szCs w:val="44"/>
+        </w:rPr>
+      </w:pPr>
+    </w:p>
+    <w:p>
+      <w:pPr>
+        <w:bidi w:val="0"/>
+        <w:rPr>
+          <w:rFonts w:cs="Guttman Aharoni"/>
+          <w:sz w:val="44"/>
+          <w:szCs w:val="44"/>
+        </w:rPr>
+      </w:pPr>
+      <w:r>
+        <w:rPr>
+          <w:rFonts w:cs="Guttman Aharoni"/>
+          <w:sz w:val="44"/>
+          <w:szCs w:val="44"/>
+        </w:rPr>
+        <w:t xml:space="preserve">Content: </w:t>
+      </w:r>
+    </w:p>
+    <w:p>
+      <w:pPr>
+        <w:pStyle w:val="a4"/>
+        <w:numPr>
+          <w:ilvl w:val="0"/>
+          <w:numId w:val="2"/>
+        </w:numPr>
+        <w:bidi w:val="0"/>
+        <w:rPr>
+          <w:rFonts w:cs="Guttman Aharoni"/>
+          <w:sz w:val="44"/>
+          <w:szCs w:val="44"/>
+        </w:rPr>
+      </w:pPr>
+      <w:r>
+        <w:rPr>
+          <w:rFonts w:cs="Guttman Aharoni"/>
+          <w:sz w:val="44"/>
+          <w:szCs w:val="44"/>
+        </w:rPr>
+        <w:t>Type (String)</w:t>
+      </w:r>
+      <w:bookmarkStart w:id="0" w:name="_GoBack"/>
+      <w:bookmarkEnd w:id="0"/>
     </w:p>
     <w:p>
       <w:pPr>
@@ -2330,7 +2415,6 @@
           <w:sz w:val="52"/>
           <w:szCs w:val="52"/>
         </w:rPr>
-        <w:lastRenderedPageBreak/>
         <w:t>Navigation &amp; Routs</w:t>
       </w:r>
     </w:p>
@@ -2790,7 +2874,6 @@
           <w:szCs w:val="40"/>
           <w:u w:val="single"/>
         </w:rPr>
-        <w:lastRenderedPageBreak/>
         <w:t xml:space="preserve">API Endpoints </w:t>
       </w:r>
     </w:p>
@@ -3135,8 +3218,6 @@
           <w:szCs w:val="32"/>
         </w:rPr>
       </w:pPr>
-      <w:bookmarkStart w:id="0" w:name="_GoBack"/>
-      <w:bookmarkEnd w:id="0"/>
     </w:p>
     <w:p>
       <w:pPr>

</xml_diff>